<commit_message>
update the automatic pipeline
</commit_message>
<xml_diff>
--- a/backend/app/assets/Template_incident.docx
+++ b/backend/app/assets/Template_incident.docx
@@ -13,14 +13,13 @@
       <w:r>
         <w:rPr>
           <w:rFonts w:ascii="Vinci Sans" w:eastAsia="Times New Roman" w:hAnsi="Vinci Sans" w:cstheme="minorHAnsi"/>
-          <w:noProof/>
           <w:lang w:eastAsia="en-GB"/>
         </w:rPr>
         <w:drawing>
-          <wp:inline distT="0" distB="0" distL="0" distR="0" wp14:anchorId="74E95F0F" wp14:editId="37F0A847">
-            <wp:extent cx="1981440" cy="720000"/>
-            <wp:effectExtent l="0" t="0" r="0" b="0"/>
-            <wp:docPr id="1" name="Picture 1" descr="desc"/>
+          <wp:inline distT="0" distB="0" distL="0" distR="0" wp14:anchorId="70671A8D" wp14:editId="3743BAE9">
+            <wp:extent cx="2058772" cy="640714"/>
+            <wp:effectExtent l="0" t="0" r="0" b="7620"/>
+            <wp:docPr id="919504654" name="Image 1" descr="Une image contenant Police, logo, Graphique, texte&#10;&#10;Le contenu généré par l’IA peut être incorrect."/>
             <wp:cNvGraphicFramePr>
               <a:graphicFrameLocks xmlns:a="http://schemas.openxmlformats.org/drawingml/2006/main" noChangeAspect="1"/>
             </wp:cNvGraphicFramePr>
@@ -28,36 +27,23 @@
               <a:graphicData uri="http://schemas.openxmlformats.org/drawingml/2006/picture">
                 <pic:pic xmlns:pic="http://schemas.openxmlformats.org/drawingml/2006/picture">
                   <pic:nvPicPr>
-                    <pic:cNvPr id="0" name="Picture 1" descr="desc"/>
-                    <pic:cNvPicPr>
-                      <a:picLocks noChangeAspect="1" noChangeArrowheads="1"/>
-                    </pic:cNvPicPr>
+                    <pic:cNvPr id="919504654" name="Image 1" descr="Une image contenant Police, logo, Graphique, texte&#10;&#10;Le contenu généré par l’IA peut être incorrect."/>
+                    <pic:cNvPicPr/>
                   </pic:nvPicPr>
                   <pic:blipFill>
-                    <a:blip r:embed="rId4" cstate="print">
-                      <a:extLst>
-                        <a:ext uri="{28A0092B-C50C-407E-A947-70E740481C1C}">
-                          <a14:useLocalDpi xmlns:a14="http://schemas.microsoft.com/office/drawing/2010/main" val="0"/>
-                        </a:ext>
-                      </a:extLst>
-                    </a:blip>
-                    <a:srcRect/>
+                    <a:blip r:embed="rId4"/>
                     <a:stretch>
                       <a:fillRect/>
                     </a:stretch>
                   </pic:blipFill>
-                  <pic:spPr bwMode="auto">
+                  <pic:spPr>
                     <a:xfrm>
                       <a:off x="0" y="0"/>
-                      <a:ext cx="1981440" cy="720000"/>
+                      <a:ext cx="2112258" cy="657359"/>
                     </a:xfrm>
                     <a:prstGeom prst="rect">
                       <a:avLst/>
                     </a:prstGeom>
-                    <a:noFill/>
-                    <a:ln>
-                      <a:noFill/>
-                    </a:ln>
                   </pic:spPr>
                 </pic:pic>
               </a:graphicData>
@@ -221,6 +207,20 @@
                 <w:rFonts w:ascii="Vinci Sans" w:hAnsi="Vinci Sans" w:cstheme="minorHAnsi"/>
               </w:rPr>
             </w:pPr>
+            <w:r>
+              <w:rPr>
+                <w:rFonts w:ascii="Vinci Sans" w:hAnsi="Vinci Sans" w:cstheme="minorHAnsi"/>
+              </w:rPr>
+              <w:t xml:space="preserve">Y154.2433150000 – BEX Lucien Faure / Bd </w:t>
+            </w:r>
+            <w:proofErr w:type="spellStart"/>
+            <w:r>
+              <w:rPr>
+                <w:rFonts w:ascii="Vinci Sans" w:hAnsi="Vinci Sans" w:cstheme="minorHAnsi"/>
+              </w:rPr>
+              <w:t>Daney</w:t>
+            </w:r>
+            <w:proofErr w:type="spellEnd"/>
           </w:p>
         </w:tc>
       </w:tr>
@@ -288,6 +288,13 @@
                 <w:lang w:eastAsia="en-GB"/>
               </w:rPr>
             </w:pPr>
+            <w:r>
+              <w:rPr>
+                <w:rFonts w:ascii="Vinci Sans" w:eastAsia="Times New Roman" w:hAnsi="Vinci Sans"/>
+                <w:lang w:eastAsia="en-GB"/>
+              </w:rPr>
+              <w:t>Valentin ALLANT</w:t>
+            </w:r>
           </w:p>
         </w:tc>
       </w:tr>
@@ -424,6 +431,12 @@
                 <w:rFonts w:ascii="Vinci Sans" w:hAnsi="Vinci Sans"/>
               </w:rPr>
             </w:pPr>
+            <w:r>
+              <w:rPr>
+                <w:rFonts w:ascii="Vinci Sans" w:hAnsi="Vinci Sans"/>
+              </w:rPr>
+              <w:t>91 rue Lucien Faure 33000 Bordeaux</w:t>
+            </w:r>
           </w:p>
         </w:tc>
       </w:tr>
@@ -658,6 +671,12 @@
                 <w:rFonts w:ascii="Vinci Sans" w:hAnsi="Vinci Sans"/>
               </w:rPr>
             </w:pPr>
+            <w:r>
+              <w:rPr>
+                <w:rFonts w:ascii="Vinci Sans" w:hAnsi="Vinci Sans"/>
+              </w:rPr>
+              <w:t>Haute</w:t>
+            </w:r>
           </w:p>
         </w:tc>
       </w:tr>
@@ -695,7 +714,7 @@
               <w:rPr>
                 <w:rFonts w:ascii="Vinci Sans" w:hAnsi="Vinci Sans"/>
               </w:rPr>
-              <w:t>Persona 1, Persona 2, Persona 3</w:t>
+              <w:t>Arthur BRUNET</w:t>
             </w:r>
           </w:p>
         </w:tc>
@@ -1861,6 +1880,7 @@
   <w:style w:type="character" w:default="1" w:styleId="Policepardfaut">
     <w:name w:val="Default Paragraph Font"/>
     <w:uiPriority w:val="1"/>
+    <w:semiHidden/>
     <w:unhideWhenUsed/>
   </w:style>
   <w:style w:type="table" w:default="1" w:styleId="TableauNormal">

</xml_diff>